<commit_message>
Add pictures to Docx. Fix Docx report. Connect Docx to printing PDF option.
</commit_message>
<xml_diff>
--- a/AFROTC FA Statistics.docx
+++ b/AFROTC FA Statistics.docx
@@ -1,6 +1,6 @@
 
 <file path=word/document.xml><?xml version="1.0" encoding="utf-8"?>
-<w:document xmlns:w="http://schemas.openxmlformats.org/wordprocessingml/2006/main" xmlns:r="http://schemas.openxmlformats.org/officeDocument/2006/relationships">
+<w:document xmlns:w="http://schemas.openxmlformats.org/wordprocessingml/2006/main" xmlns:wp="http://schemas.openxmlformats.org/drawingml/2006/wordprocessingDrawing" xmlns:r="http://schemas.openxmlformats.org/officeDocument/2006/relationships">
   <w:body>
     <w:p>
       <w:r>
@@ -22,6 +22,109 @@
         <w:t>hello?</w:t>
       </w:r>
     </w:p>
+    <w:p>
+      <w:r>
+        <w:drawing>
+          <wp:inline distT="0" distR="0" distB="0" distL="0">
+            <wp:extent cx="300" cy="300"/>
+            <wp:docPr id="0" name="Drawing 0" descr="Pass vs. Fail chart.jpeg"/>
+            <a:graphic xmlns:a="http://schemas.openxmlformats.org/drawingml/2006/main">
+              <a:graphicData uri="http://schemas.openxmlformats.org/drawingml/2006/picture">
+                <pic:pic xmlns:pic="http://schemas.openxmlformats.org/drawingml/2006/picture">
+                  <pic:nvPicPr>
+                    <pic:cNvPr id="0" name="Picture 0" descr="Pass vs. Fail chart.jpeg"/>
+                    <pic:cNvPicPr>
+                      <a:picLocks noChangeAspect="true"/>
+                    </pic:cNvPicPr>
+                  </pic:nvPicPr>
+                  <pic:blipFill>
+                    <a:blip r:embed="rId3"/>
+                    <a:stretch>
+                      <a:fillRect/>
+                    </a:stretch>
+                  </pic:blipFill>
+                  <pic:spPr>
+                    <a:xfrm>
+                      <a:off x="0" y="0"/>
+                      <a:ext cx="300" cy="300"/>
+                    </a:xfrm>
+                    <a:prstGeom prst="rect">
+                      <a:avLst/>
+                    </a:prstGeom>
+                  </pic:spPr>
+                </pic:pic>
+              </a:graphicData>
+            </a:graphic>
+          </wp:inline>
+        </w:drawing>
+        <w:drawing>
+          <wp:inline distT="0" distR="0" distB="0" distL="0">
+            <wp:extent cx="300" cy="300"/>
+            <wp:docPr id="1" name="Drawing 1" descr="Average score by AS Year.jpeg"/>
+            <a:graphic xmlns:a="http://schemas.openxmlformats.org/drawingml/2006/main">
+              <a:graphicData uri="http://schemas.openxmlformats.org/drawingml/2006/picture">
+                <pic:pic xmlns:pic="http://schemas.openxmlformats.org/drawingml/2006/picture">
+                  <pic:nvPicPr>
+                    <pic:cNvPr id="0" name="Picture 1" descr="Average score by AS Year.jpeg"/>
+                    <pic:cNvPicPr>
+                      <a:picLocks noChangeAspect="true"/>
+                    </pic:cNvPicPr>
+                  </pic:nvPicPr>
+                  <pic:blipFill>
+                    <a:blip r:embed="rId4"/>
+                    <a:stretch>
+                      <a:fillRect/>
+                    </a:stretch>
+                  </pic:blipFill>
+                  <pic:spPr>
+                    <a:xfrm>
+                      <a:off x="0" y="0"/>
+                      <a:ext cx="300" cy="300"/>
+                    </a:xfrm>
+                    <a:prstGeom prst="rect">
+                      <a:avLst/>
+                    </a:prstGeom>
+                  </pic:spPr>
+                </pic:pic>
+              </a:graphicData>
+            </a:graphic>
+          </wp:inline>
+        </w:drawing>
+        <w:drawing>
+          <wp:inline distT="0" distR="0" distB="0" distL="0">
+            <wp:extent cx="300" cy="300"/>
+            <wp:docPr id="2" name="Drawing 2" descr="Average score by school.jpeg"/>
+            <a:graphic xmlns:a="http://schemas.openxmlformats.org/drawingml/2006/main">
+              <a:graphicData uri="http://schemas.openxmlformats.org/drawingml/2006/picture">
+                <pic:pic xmlns:pic="http://schemas.openxmlformats.org/drawingml/2006/picture">
+                  <pic:nvPicPr>
+                    <pic:cNvPr id="0" name="Picture 2" descr="Average score by school.jpeg"/>
+                    <pic:cNvPicPr>
+                      <a:picLocks noChangeAspect="true"/>
+                    </pic:cNvPicPr>
+                  </pic:nvPicPr>
+                  <pic:blipFill>
+                    <a:blip r:embed="rId5"/>
+                    <a:stretch>
+                      <a:fillRect/>
+                    </a:stretch>
+                  </pic:blipFill>
+                  <pic:spPr>
+                    <a:xfrm>
+                      <a:off x="0" y="0"/>
+                      <a:ext cx="300" cy="300"/>
+                    </a:xfrm>
+                    <a:prstGeom prst="rect">
+                      <a:avLst/>
+                    </a:prstGeom>
+                  </pic:spPr>
+                </pic:pic>
+              </a:graphicData>
+            </a:graphic>
+          </wp:inline>
+        </w:drawing>
+      </w:r>
+    </w:p>
     <w:sectPr>
       <w:headerReference w:type="default" r:id="rId2"/>
     </w:sectPr>

</xml_diff>

<commit_message>
Pictures added to Docx. General Updates.
</commit_message>
<xml_diff>
--- a/AFROTC FA Statistics.docx
+++ b/AFROTC FA Statistics.docx
@@ -3,69 +3,45 @@
 <w:document xmlns:w="http://schemas.openxmlformats.org/wordprocessingml/2006/main" xmlns:wp="http://schemas.openxmlformats.org/drawingml/2006/wordprocessingDrawing" xmlns:r="http://schemas.openxmlformats.org/officeDocument/2006/relationships">
   <w:body>
     <w:p>
+      <w:pPr>
+        <w:jc w:val="center"/>
+      </w:pPr>
       <w:r>
-        <w:t>Statistics!hi I sure hope?
-Number Fails are: 8
-Number passes are: 4
-Average Score was: 84.14999999999999 with astandard deviation of: 127.64583333333333
-Average Push up Score was: 7.133333333333333 with a standard deviation of: 11.89388888888889
-Average Sit up Score was: 3.2083333333333335 with a standard deviation of: 20.72743055555555
-Average Run Score was: 54.05833333333333 with a standard deviation of: 21.69743055555556
-Average Waist Score was: 19.75 with a standard deviation of: 0.6875</w:t>
+        <w:rPr>
+          <w:b w:val="true"/>
+          <w:sz w:val="48"/>
+        </w:rPr>
+        <w:t>AFROTC FA Statistics report</w:t>
       </w:r>
     </w:p>
     <w:p>
+      <w:pPr>
+        <w:jc w:val="left"/>
+      </w:pPr>
       <w:r>
         <w:rPr>
-          <w:b w:val="true"/>
+          <w:sz w:val="24"/>
         </w:rPr>
-        <w:t>hello?</w:t>
+        <w:t>Average FA score: 84.15</w:t>
+        <w:br/>
+        <w:t>Number of failing scores: 8</w:t>
+        <w:br/>
+        <w:t>Number of passing scores: 4</w:t>
+        <w:br/>
+        <w:t>[0]</w:t>
       </w:r>
     </w:p>
     <w:p>
       <w:r>
         <w:drawing>
           <wp:inline distT="0" distR="0" distB="0" distL="0">
-            <wp:extent cx="300" cy="300"/>
+            <wp:extent cx="3810000" cy="3175000"/>
             <wp:docPr id="0" name="Drawing 0" descr="Pass vs. Fail chart.jpeg"/>
             <a:graphic xmlns:a="http://schemas.openxmlformats.org/drawingml/2006/main">
               <a:graphicData uri="http://schemas.openxmlformats.org/drawingml/2006/picture">
                 <pic:pic xmlns:pic="http://schemas.openxmlformats.org/drawingml/2006/picture">
                   <pic:nvPicPr>
                     <pic:cNvPr id="0" name="Picture 0" descr="Pass vs. Fail chart.jpeg"/>
-                    <pic:cNvPicPr>
-                      <a:picLocks noChangeAspect="true"/>
-                    </pic:cNvPicPr>
-                  </pic:nvPicPr>
-                  <pic:blipFill>
-                    <a:blip r:embed="rId3"/>
-                    <a:stretch>
-                      <a:fillRect/>
-                    </a:stretch>
-                  </pic:blipFill>
-                  <pic:spPr>
-                    <a:xfrm>
-                      <a:off x="0" y="0"/>
-                      <a:ext cx="300" cy="300"/>
-                    </a:xfrm>
-                    <a:prstGeom prst="rect">
-                      <a:avLst/>
-                    </a:prstGeom>
-                  </pic:spPr>
-                </pic:pic>
-              </a:graphicData>
-            </a:graphic>
-          </wp:inline>
-        </w:drawing>
-        <w:drawing>
-          <wp:inline distT="0" distR="0" distB="0" distL="0">
-            <wp:extent cx="300" cy="300"/>
-            <wp:docPr id="1" name="Drawing 1" descr="Average score by AS Year.jpeg"/>
-            <a:graphic xmlns:a="http://schemas.openxmlformats.org/drawingml/2006/main">
-              <a:graphicData uri="http://schemas.openxmlformats.org/drawingml/2006/picture">
-                <pic:pic xmlns:pic="http://schemas.openxmlformats.org/drawingml/2006/picture">
-                  <pic:nvPicPr>
-                    <pic:cNvPr id="0" name="Picture 1" descr="Average score by AS Year.jpeg"/>
                     <pic:cNvPicPr>
                       <a:picLocks noChangeAspect="true"/>
                     </pic:cNvPicPr>
@@ -79,7 +55,7 @@
                   <pic:spPr>
                     <a:xfrm>
                       <a:off x="0" y="0"/>
-                      <a:ext cx="300" cy="300"/>
+                      <a:ext cx="3810000" cy="3175000"/>
                     </a:xfrm>
                     <a:prstGeom prst="rect">
                       <a:avLst/>
@@ -92,13 +68,13 @@
         </w:drawing>
         <w:drawing>
           <wp:inline distT="0" distR="0" distB="0" distL="0">
-            <wp:extent cx="300" cy="300"/>
-            <wp:docPr id="2" name="Drawing 2" descr="Average score by school.jpeg"/>
+            <wp:extent cx="3810000" cy="3175000"/>
+            <wp:docPr id="1" name="Drawing 1" descr="Average score by AS Year.jpeg"/>
             <a:graphic xmlns:a="http://schemas.openxmlformats.org/drawingml/2006/main">
               <a:graphicData uri="http://schemas.openxmlformats.org/drawingml/2006/picture">
                 <pic:pic xmlns:pic="http://schemas.openxmlformats.org/drawingml/2006/picture">
                   <pic:nvPicPr>
-                    <pic:cNvPr id="0" name="Picture 2" descr="Average score by school.jpeg"/>
+                    <pic:cNvPr id="0" name="Picture 1" descr="Average score by AS Year.jpeg"/>
                     <pic:cNvPicPr>
                       <a:picLocks noChangeAspect="true"/>
                     </pic:cNvPicPr>
@@ -112,7 +88,40 @@
                   <pic:spPr>
                     <a:xfrm>
                       <a:off x="0" y="0"/>
-                      <a:ext cx="300" cy="300"/>
+                      <a:ext cx="3810000" cy="3175000"/>
+                    </a:xfrm>
+                    <a:prstGeom prst="rect">
+                      <a:avLst/>
+                    </a:prstGeom>
+                  </pic:spPr>
+                </pic:pic>
+              </a:graphicData>
+            </a:graphic>
+          </wp:inline>
+        </w:drawing>
+        <w:drawing>
+          <wp:inline distT="0" distR="0" distB="0" distL="0">
+            <wp:extent cx="3810000" cy="3175000"/>
+            <wp:docPr id="2" name="Drawing 2" descr="Average score by school.jpeg"/>
+            <a:graphic xmlns:a="http://schemas.openxmlformats.org/drawingml/2006/main">
+              <a:graphicData uri="http://schemas.openxmlformats.org/drawingml/2006/picture">
+                <pic:pic xmlns:pic="http://schemas.openxmlformats.org/drawingml/2006/picture">
+                  <pic:nvPicPr>
+                    <pic:cNvPr id="0" name="Picture 2" descr="Average score by school.jpeg"/>
+                    <pic:cNvPicPr>
+                      <a:picLocks noChangeAspect="true"/>
+                    </pic:cNvPicPr>
+                  </pic:nvPicPr>
+                  <pic:blipFill>
+                    <a:blip r:embed="rId6"/>
+                    <a:stretch>
+                      <a:fillRect/>
+                    </a:stretch>
+                  </pic:blipFill>
+                  <pic:spPr>
+                    <a:xfrm>
+                      <a:off x="0" y="0"/>
+                      <a:ext cx="3810000" cy="3175000"/>
                     </a:xfrm>
                     <a:prstGeom prst="rect">
                       <a:avLst/>
@@ -127,16 +136,27 @@
     </w:p>
     <w:sectPr>
       <w:headerReference w:type="default" r:id="rId2"/>
+      <w:footerReference w:type="default" r:id="rId3"/>
     </w:sectPr>
   </w:body>
 </w:document>
+</file>
+
+<file path=word/footer1.xml><?xml version="1.0" encoding="utf-8"?>
+<w:ftr xmlns:w="http://schemas.openxmlformats.org/wordprocessingml/2006/main">
+  <w:p>
+    <w:r>
+      <w:t>Date report generated on: 22 May 2018</w:t>
+    </w:r>
+  </w:p>
+</w:ftr>
 </file>
 
 <file path=word/header1.xml><?xml version="1.0" encoding="utf-8"?>
 <w:hdr xmlns:w="http://schemas.openxmlformats.org/wordprocessingml/2006/main">
   <w:p>
     <w:r>
-      <w:t>AFROTC FA Statistics for Date: XXX</w:t>
+      <w:t>AFROTC FA Statistics for Date: </w:t>
     </w:r>
   </w:p>
 </w:hdr>

</xml_diff>

<commit_message>
General Updates. Report expansion in progress.
</commit_message>
<xml_diff>
--- a/AFROTC FA Statistics.docx
+++ b/AFROTC FA Statistics.docx
@@ -20,19 +20,42 @@
       </w:pPr>
       <w:r>
         <w:rPr>
+          <w:b w:val="true"/>
+          <w:sz w:val="36"/>
+        </w:rPr>
+        <w:t>Introduction:</w:t>
+        <w:br/>
+      </w:r>
+      <w:r>
+        <w:rPr>
           <w:sz w:val="24"/>
         </w:rPr>
-        <w:t>Average FA score: 84.15</w:t>
+        <w:tab/>
+        <w:t>The AFROTC Fitness Statistics report is an automated report designed to assist Physical Fitness Officers, Cadre, or interested third parties in quickly obtaining statistics for a large body of cadets. Decision actions recommended within this report are contingent upon local parameters and currently programmed artificial intelligence.(V1.0)</w:t>
+      </w:r>
+    </w:p>
+    <w:p>
+      <w:pPr>
+        <w:jc w:val="left"/>
+      </w:pPr>
+    </w:p>
+    <w:p>
+      <w:pPr>
+        <w:jc w:val="left"/>
+      </w:pPr>
+      <w:r>
+        <w:rPr>
+          <w:sz w:val="24"/>
+        </w:rPr>
         <w:br/>
-        <w:t>Number of failing scores: 8</w:t>
+        <w:t>Average FA score: 84.44</w:t>
+        <w:br/>
+        <w:t>Number of failing scores: 10</w:t>
         <w:br/>
         <w:t>Number of passing scores: 4</w:t>
         <w:br/>
-        <w:t>[0]</w:t>
-      </w:r>
-    </w:p>
-    <w:p>
-      <w:r>
+        <w:t>Top Failed Exercise was Situps: 10 fails.</w:t>
+        <w:br/>
         <w:drawing>
           <wp:inline distT="0" distR="0" distB="0" distL="0">
             <wp:extent cx="3810000" cy="3175000"/>
@@ -134,6 +157,9 @@
         </w:drawing>
       </w:r>
     </w:p>
+    <w:p>
+      <w:r/>
+    </w:p>
     <w:sectPr>
       <w:headerReference w:type="default" r:id="rId2"/>
       <w:footerReference w:type="default" r:id="rId3"/>
@@ -146,7 +172,7 @@
 <w:ftr xmlns:w="http://schemas.openxmlformats.org/wordprocessingml/2006/main">
   <w:p>
     <w:r>
-      <w:t>Date report generated on: 22 May 2018</w:t>
+      <w:t>Date report generated on: 26 May 2018</w:t>
     </w:r>
   </w:p>
 </w:ftr>
@@ -156,7 +182,7 @@
 <w:hdr xmlns:w="http://schemas.openxmlformats.org/wordprocessingml/2006/main">
   <w:p>
     <w:r>
-      <w:t>AFROTC FA Statistics for Date: </w:t>
+      <w:t>AFROTC FA Statistics for Date: 21 May 2018</w:t>
     </w:r>
   </w:p>
 </w:hdr>

</xml_diff>